<commit_message>
re #6682 new icons
</commit_message>
<xml_diff>
--- a/Images/ISIS door sign.docx
+++ b/Images/ISIS door sign.docx
@@ -1,8 +1,147 @@
 
 <file path=word/document.xml><?xml version="1.0" encoding="utf-8"?>
-<w:document xmlns:ve="http://schemas.openxmlformats.org/markup-compatibility/2006" xmlns:o="urn:schemas-microsoft-com:office:office" xmlns:r="http://schemas.openxmlformats.org/officeDocument/2006/relationships" xmlns:m="http://schemas.openxmlformats.org/officeDocument/2006/math" xmlns:v="urn:schemas-microsoft-com:vml" xmlns:wp="http://schemas.openxmlformats.org/drawingml/2006/wordprocessingDrawing" xmlns:w10="urn:schemas-microsoft-com:office:word" xmlns:w="http://schemas.openxmlformats.org/wordprocessingml/2006/main" xmlns:wne="http://schemas.microsoft.com/office/word/2006/wordml">
+<w:document xmlns:wpc="http://schemas.microsoft.com/office/word/2010/wordprocessingCanvas" xmlns:mc="http://schemas.openxmlformats.org/markup-compatibility/2006" xmlns:o="urn:schemas-microsoft-com:office:office" xmlns:r="http://schemas.openxmlformats.org/officeDocument/2006/relationships" xmlns:m="http://schemas.openxmlformats.org/officeDocument/2006/math" xmlns:v="urn:schemas-microsoft-com:vml" xmlns:wp14="http://schemas.microsoft.com/office/word/2010/wordprocessingDrawing" xmlns:wp="http://schemas.openxmlformats.org/drawingml/2006/wordprocessingDrawing" xmlns:w10="urn:schemas-microsoft-com:office:word" xmlns:w="http://schemas.openxmlformats.org/wordprocessingml/2006/main" xmlns:w14="http://schemas.microsoft.com/office/word/2010/wordml" xmlns:wpg="http://schemas.microsoft.com/office/word/2010/wordprocessingGroup" xmlns:wpi="http://schemas.microsoft.com/office/word/2010/wordprocessingInk" xmlns:wne="http://schemas.microsoft.com/office/word/2006/wordml" xmlns:wps="http://schemas.microsoft.com/office/word/2010/wordprocessingShape" mc:Ignorable="w14 wp14">
   <w:body>
     <w:p>
+      <w:bookmarkStart w:id="0" w:name="_GoBack"/>
+      <w:bookmarkEnd w:id="0"/>
+      <w:r>
+        <w:rPr>
+          <w:noProof/>
+          <w:lang w:eastAsia="en-GB"/>
+        </w:rPr>
+        <w:drawing>
+          <wp:anchor distT="0" distB="0" distL="114300" distR="114300" simplePos="0" relativeHeight="251666432" behindDoc="1" locked="0" layoutInCell="1" allowOverlap="1" wp14:anchorId="012D0869" wp14:editId="37A86196">
+            <wp:simplePos x="0" y="0"/>
+            <wp:positionH relativeFrom="column">
+              <wp:posOffset>-190124</wp:posOffset>
+            </wp:positionH>
+            <wp:positionV relativeFrom="paragraph">
+              <wp:posOffset>-543209</wp:posOffset>
+            </wp:positionV>
+            <wp:extent cx="6898741" cy="6898741"/>
+            <wp:effectExtent l="0" t="0" r="0" b="0"/>
+            <wp:wrapNone/>
+            <wp:docPr id="6" name="Picture 6" descr="C:\Mantid\Documents\Images\icons\App Icons\mantid_256.png"/>
+            <wp:cNvGraphicFramePr>
+              <a:graphicFrameLocks xmlns:a="http://schemas.openxmlformats.org/drawingml/2006/main" noChangeAspect="1"/>
+            </wp:cNvGraphicFramePr>
+            <a:graphic xmlns:a="http://schemas.openxmlformats.org/drawingml/2006/main">
+              <a:graphicData uri="http://schemas.openxmlformats.org/drawingml/2006/picture">
+                <pic:pic xmlns:pic="http://schemas.openxmlformats.org/drawingml/2006/picture">
+                  <pic:nvPicPr>
+                    <pic:cNvPr id="0" name="Picture 2" descr="C:\Mantid\Documents\Images\icons\App Icons\mantid_256.png"/>
+                    <pic:cNvPicPr>
+                      <a:picLocks noChangeAspect="1" noChangeArrowheads="1"/>
+                    </pic:cNvPicPr>
+                  </pic:nvPicPr>
+                  <pic:blipFill>
+                    <a:blip r:embed="rId6">
+                      <a:lum bright="70000" contrast="-70000"/>
+                      <a:extLst>
+                        <a:ext uri="{28A0092B-C50C-407E-A947-70E740481C1C}">
+                          <a14:useLocalDpi xmlns:a14="http://schemas.microsoft.com/office/drawing/2010/main" val="0"/>
+                        </a:ext>
+                      </a:extLst>
+                    </a:blip>
+                    <a:srcRect/>
+                    <a:stretch>
+                      <a:fillRect/>
+                    </a:stretch>
+                  </pic:blipFill>
+                  <pic:spPr bwMode="auto">
+                    <a:xfrm>
+                      <a:off x="0" y="0"/>
+                      <a:ext cx="6898564" cy="6898564"/>
+                    </a:xfrm>
+                    <a:prstGeom prst="rect">
+                      <a:avLst/>
+                    </a:prstGeom>
+                    <a:noFill/>
+                    <a:ln>
+                      <a:noFill/>
+                    </a:ln>
+                  </pic:spPr>
+                </pic:pic>
+              </a:graphicData>
+            </a:graphic>
+            <wp14:sizeRelH relativeFrom="page">
+              <wp14:pctWidth>0</wp14:pctWidth>
+            </wp14:sizeRelH>
+            <wp14:sizeRelV relativeFrom="page">
+              <wp14:pctHeight>0</wp14:pctHeight>
+            </wp14:sizeRelV>
+          </wp:anchor>
+        </w:drawing>
+      </w:r>
+      <w:r>
+        <w:rPr>
+          <w:noProof/>
+          <w:lang w:eastAsia="en-GB"/>
+        </w:rPr>
+        <w:drawing>
+          <wp:anchor distT="0" distB="0" distL="114300" distR="114300" simplePos="0" relativeHeight="251665408" behindDoc="0" locked="0" layoutInCell="1" allowOverlap="1" wp14:anchorId="4282E84C" wp14:editId="33167FAE">
+            <wp:simplePos x="0" y="0"/>
+            <wp:positionH relativeFrom="column">
+              <wp:posOffset>-398145</wp:posOffset>
+            </wp:positionH>
+            <wp:positionV relativeFrom="paragraph">
+              <wp:posOffset>1331186</wp:posOffset>
+            </wp:positionV>
+            <wp:extent cx="6237837" cy="1321405"/>
+            <wp:effectExtent l="0" t="0" r="0" b="0"/>
+            <wp:wrapNone/>
+            <wp:docPr id="5" name="Picture 5" descr="C:\Mantid\Documents\Images\icons\App Icons\mantid_logo_with_name.png"/>
+            <wp:cNvGraphicFramePr>
+              <a:graphicFrameLocks xmlns:a="http://schemas.openxmlformats.org/drawingml/2006/main" noChangeAspect="1"/>
+            </wp:cNvGraphicFramePr>
+            <a:graphic xmlns:a="http://schemas.openxmlformats.org/drawingml/2006/main">
+              <a:graphicData uri="http://schemas.openxmlformats.org/drawingml/2006/picture">
+                <pic:pic xmlns:pic="http://schemas.openxmlformats.org/drawingml/2006/picture">
+                  <pic:nvPicPr>
+                    <pic:cNvPr id="0" name="Picture 1" descr="C:\Mantid\Documents\Images\icons\App Icons\mantid_logo_with_name.png"/>
+                    <pic:cNvPicPr>
+                      <a:picLocks noChangeAspect="1" noChangeArrowheads="1"/>
+                    </pic:cNvPicPr>
+                  </pic:nvPicPr>
+                  <pic:blipFill>
+                    <a:blip r:embed="rId7">
+                      <a:extLst>
+                        <a:ext uri="{28A0092B-C50C-407E-A947-70E740481C1C}">
+                          <a14:useLocalDpi xmlns:a14="http://schemas.microsoft.com/office/drawing/2010/main" val="0"/>
+                        </a:ext>
+                      </a:extLst>
+                    </a:blip>
+                    <a:srcRect/>
+                    <a:stretch>
+                      <a:fillRect/>
+                    </a:stretch>
+                  </pic:blipFill>
+                  <pic:spPr bwMode="auto">
+                    <a:xfrm>
+                      <a:off x="0" y="0"/>
+                      <a:ext cx="6237837" cy="1321405"/>
+                    </a:xfrm>
+                    <a:prstGeom prst="rect">
+                      <a:avLst/>
+                    </a:prstGeom>
+                    <a:noFill/>
+                    <a:ln>
+                      <a:noFill/>
+                    </a:ln>
+                  </pic:spPr>
+                </pic:pic>
+              </a:graphicData>
+            </a:graphic>
+            <wp14:sizeRelH relativeFrom="page">
+              <wp14:pctWidth>0</wp14:pctWidth>
+            </wp14:sizeRelH>
+            <wp14:sizeRelV relativeFrom="page">
+              <wp14:pctHeight>0</wp14:pctHeight>
+            </wp14:sizeRelV>
+          </wp:anchor>
+        </w:drawing>
+      </w:r>
       <w:r>
         <w:rPr>
           <w:noProof/>
@@ -32,7 +171,7 @@
             </v:handles>
             <o:lock v:ext="edit" text="t" shapetype="t"/>
           </v:shapetype>
-          <v:shape id="_x0000_s1026" type="#_x0000_t136" style="position:absolute;margin-left:-32.05pt;margin-top:281.7pt;width:484.75pt;height:175.3pt;z-index:251663360" fillcolor="black [3213]">
+          <v:shape id="_x0000_s1026" type="#_x0000_t136" style="position:absolute;margin-left:-32.05pt;margin-top:281.7pt;width:484.75pt;height:175.3pt;z-index:251663360;mso-position-horizontal-relative:text;mso-position-vertical-relative:text" fillcolor="black [3213]">
             <v:shadow on="t" color="#868686"/>
             <v:textpath style="font-family:&quot;Arial Black&quot;;v-text-kern:t" trim="t" fitpath="t" string="Development&#10;Office"/>
           </v:shape>
@@ -44,66 +183,7 @@
           <w:lang w:eastAsia="en-GB"/>
         </w:rPr>
         <w:drawing>
-          <wp:anchor distT="0" distB="0" distL="114300" distR="114300" simplePos="0" relativeHeight="251661312" behindDoc="0" locked="0" layoutInCell="1" allowOverlap="1">
-            <wp:simplePos x="0" y="0"/>
-            <wp:positionH relativeFrom="column">
-              <wp:posOffset>-643255</wp:posOffset>
-            </wp:positionH>
-            <wp:positionV relativeFrom="paragraph">
-              <wp:posOffset>-154305</wp:posOffset>
-            </wp:positionV>
-            <wp:extent cx="6473190" cy="2896870"/>
-            <wp:effectExtent l="0" t="0" r="0" b="0"/>
-            <wp:wrapNone/>
-            <wp:docPr id="1" name="Picture 1" descr="C:\Mantid\Documents\Images\Mantid Logo Transparent Cropped - Large.png"/>
-            <wp:cNvGraphicFramePr>
-              <a:graphicFrameLocks xmlns:a="http://schemas.openxmlformats.org/drawingml/2006/main" noChangeAspect="1"/>
-            </wp:cNvGraphicFramePr>
-            <a:graphic xmlns:a="http://schemas.openxmlformats.org/drawingml/2006/main">
-              <a:graphicData uri="http://schemas.openxmlformats.org/drawingml/2006/picture">
-                <pic:pic xmlns:pic="http://schemas.openxmlformats.org/drawingml/2006/picture">
-                  <pic:nvPicPr>
-                    <pic:cNvPr id="0" name="Picture 1" descr="C:\Mantid\Documents\Images\Mantid Logo Transparent Cropped - Large.png"/>
-                    <pic:cNvPicPr>
-                      <a:picLocks noChangeAspect="1" noChangeArrowheads="1"/>
-                    </pic:cNvPicPr>
-                  </pic:nvPicPr>
-                  <pic:blipFill>
-                    <a:blip r:embed="rId5" cstate="print"/>
-                    <a:srcRect/>
-                    <a:stretch>
-                      <a:fillRect/>
-                    </a:stretch>
-                  </pic:blipFill>
-                  <pic:spPr bwMode="auto">
-                    <a:xfrm>
-                      <a:off x="0" y="0"/>
-                      <a:ext cx="6473190" cy="2896870"/>
-                    </a:xfrm>
-                    <a:prstGeom prst="rect">
-                      <a:avLst/>
-                    </a:prstGeom>
-                    <a:noFill/>
-                    <a:ln w="9525">
-                      <a:noFill/>
-                      <a:miter lim="800000"/>
-                      <a:headEnd/>
-                      <a:tailEnd/>
-                    </a:ln>
-                  </pic:spPr>
-                </pic:pic>
-              </a:graphicData>
-            </a:graphic>
-          </wp:anchor>
-        </w:drawing>
-      </w:r>
-      <w:r>
-        <w:rPr>
-          <w:noProof/>
-          <w:lang w:eastAsia="en-GB"/>
-        </w:rPr>
-        <w:drawing>
-          <wp:anchor distT="0" distB="0" distL="114300" distR="114300" simplePos="0" relativeHeight="251658240" behindDoc="0" locked="0" layoutInCell="1" allowOverlap="1">
+          <wp:anchor distT="0" distB="0" distL="114300" distR="114300" simplePos="0" relativeHeight="251658240" behindDoc="0" locked="0" layoutInCell="1" allowOverlap="1" wp14:anchorId="60097EA2" wp14:editId="674C0363">
             <wp:simplePos x="0" y="0"/>
             <wp:positionH relativeFrom="column">
               <wp:posOffset>7251700</wp:posOffset>
@@ -128,7 +208,7 @@
                     </pic:cNvPicPr>
                   </pic:nvPicPr>
                   <pic:blipFill>
-                    <a:blip r:embed="rId6" cstate="print"/>
+                    <a:blip r:embed="rId8" cstate="print"/>
                     <a:srcRect/>
                     <a:stretch>
                       <a:fillRect/>
@@ -187,7 +267,7 @@
                     </pic:cNvPicPr>
                   </pic:nvPicPr>
                   <pic:blipFill>
-                    <a:blip r:embed="rId7" cstate="print"/>
+                    <a:blip r:embed="rId9" cstate="print"/>
                     <a:srcRect/>
                     <a:stretch>
                       <a:fillRect/>
@@ -258,7 +338,7 @@
                     </pic:cNvPicPr>
                   </pic:nvPicPr>
                   <pic:blipFill>
-                    <a:blip r:embed="rId8" cstate="print"/>
+                    <a:blip r:embed="rId10" cstate="print"/>
                     <a:srcRect/>
                     <a:stretch>
                       <a:fillRect/>
@@ -298,7 +378,7 @@
 </file>
 
 <file path=word/styles.xml><?xml version="1.0" encoding="utf-8"?>
-<w:styles xmlns:r="http://schemas.openxmlformats.org/officeDocument/2006/relationships" xmlns:w="http://schemas.openxmlformats.org/wordprocessingml/2006/main">
+<w:styles xmlns:mc="http://schemas.openxmlformats.org/markup-compatibility/2006" xmlns:r="http://schemas.openxmlformats.org/officeDocument/2006/relationships" xmlns:w="http://schemas.openxmlformats.org/wordprocessingml/2006/main" xmlns:w14="http://schemas.microsoft.com/office/word/2010/wordml" mc:Ignorable="w14">
   <w:docDefaults>
     <w:rPrDefault>
       <w:rPr>
@@ -469,7 +549,6 @@
     <w:uiPriority w:val="99"/>
     <w:semiHidden/>
     <w:unhideWhenUsed/>
-    <w:qFormat/>
     <w:tblPr>
       <w:tblInd w:w="0" w:type="dxa"/>
       <w:tblCellMar>
@@ -515,6 +594,196 @@
       <w:sz w:val="16"/>
       <w:szCs w:val="16"/>
     </w:rPr>
+  </w:style>
+</w:styles>
+</file>
+
+<file path=word/stylesWithEffects.xml><?xml version="1.0" encoding="utf-8"?>
+<w:styles xmlns:wpc="http://schemas.microsoft.com/office/word/2010/wordprocessingCanvas" xmlns:mc="http://schemas.openxmlformats.org/markup-compatibility/2006" xmlns:o="urn:schemas-microsoft-com:office:office" xmlns:r="http://schemas.openxmlformats.org/officeDocument/2006/relationships" xmlns:m="http://schemas.openxmlformats.org/officeDocument/2006/math" xmlns:v="urn:schemas-microsoft-com:vml" xmlns:wp14="http://schemas.microsoft.com/office/word/2010/wordprocessingDrawing" xmlns:wp="http://schemas.openxmlformats.org/drawingml/2006/wordprocessingDrawing" xmlns:w10="urn:schemas-microsoft-com:office:word" xmlns:w="http://schemas.openxmlformats.org/wordprocessingml/2006/main" xmlns:w14="http://schemas.microsoft.com/office/word/2010/wordml" xmlns:wpg="http://schemas.microsoft.com/office/word/2010/wordprocessingGroup" xmlns:wpi="http://schemas.microsoft.com/office/word/2010/wordprocessingInk" xmlns:wne="http://schemas.microsoft.com/office/word/2006/wordml" xmlns:wps="http://schemas.microsoft.com/office/word/2010/wordprocessingShape" mc:Ignorable="w14 wp14">
+  <w:docDefaults>
+    <w:rPrDefault>
+      <w:rPr>
+        <w:rFonts w:asciiTheme="minorHAnsi" w:eastAsiaTheme="minorEastAsia" w:hAnsiTheme="minorHAnsi" w:cstheme="minorBidi"/>
+        <w:sz w:val="22"/>
+        <w:szCs w:val="22"/>
+        <w:lang w:val="en-GB" w:eastAsia="en-GB" w:bidi="ar-SA"/>
+      </w:rPr>
+    </w:rPrDefault>
+    <w:pPrDefault>
+      <w:pPr>
+        <w:spacing w:after="200" w:line="276" w:lineRule="auto"/>
+      </w:pPr>
+    </w:pPrDefault>
+  </w:docDefaults>
+  <w:latentStyles w:defLockedState="0" w:defUIPriority="99" w:defSemiHidden="1" w:defUnhideWhenUsed="1" w:defQFormat="0" w:count="267">
+    <w:lsdException w:name="Normal" w:semiHidden="0" w:uiPriority="0" w:unhideWhenUsed="0" w:qFormat="1"/>
+    <w:lsdException w:name="heading 1" w:semiHidden="0" w:uiPriority="9" w:unhideWhenUsed="0" w:qFormat="1"/>
+    <w:lsdException w:name="heading 2" w:uiPriority="9" w:qFormat="1"/>
+    <w:lsdException w:name="heading 3" w:uiPriority="9" w:qFormat="1"/>
+    <w:lsdException w:name="heading 4" w:uiPriority="9" w:qFormat="1"/>
+    <w:lsdException w:name="heading 5" w:uiPriority="9" w:qFormat="1"/>
+    <w:lsdException w:name="heading 6" w:uiPriority="9" w:qFormat="1"/>
+    <w:lsdException w:name="heading 7" w:uiPriority="9" w:qFormat="1"/>
+    <w:lsdException w:name="heading 8" w:uiPriority="9" w:qFormat="1"/>
+    <w:lsdException w:name="heading 9" w:uiPriority="9" w:qFormat="1"/>
+    <w:lsdException w:name="toc 1" w:uiPriority="39"/>
+    <w:lsdException w:name="toc 2" w:uiPriority="39"/>
+    <w:lsdException w:name="toc 3" w:uiPriority="39"/>
+    <w:lsdException w:name="toc 4" w:uiPriority="39"/>
+    <w:lsdException w:name="toc 5" w:uiPriority="39"/>
+    <w:lsdException w:name="toc 6" w:uiPriority="39"/>
+    <w:lsdException w:name="toc 7" w:uiPriority="39"/>
+    <w:lsdException w:name="toc 8" w:uiPriority="39"/>
+    <w:lsdException w:name="toc 9" w:uiPriority="39"/>
+    <w:lsdException w:name="caption" w:uiPriority="35" w:qFormat="1"/>
+    <w:lsdException w:name="Title" w:semiHidden="0" w:uiPriority="10" w:unhideWhenUsed="0" w:qFormat="1"/>
+    <w:lsdException w:name="Default Paragraph Font" w:uiPriority="1"/>
+    <w:lsdException w:name="Subtitle" w:semiHidden="0" w:uiPriority="11" w:unhideWhenUsed="0" w:qFormat="1"/>
+    <w:lsdException w:name="Strong" w:semiHidden="0" w:uiPriority="22" w:unhideWhenUsed="0" w:qFormat="1"/>
+    <w:lsdException w:name="Emphasis" w:semiHidden="0" w:uiPriority="20" w:unhideWhenUsed="0" w:qFormat="1"/>
+    <w:lsdException w:name="Table Grid" w:semiHidden="0" w:uiPriority="59" w:unhideWhenUsed="0"/>
+    <w:lsdException w:name="Placeholder Text" w:unhideWhenUsed="0"/>
+    <w:lsdException w:name="No Spacing" w:semiHidden="0" w:uiPriority="1" w:unhideWhenUsed="0" w:qFormat="1"/>
+    <w:lsdException w:name="Light Shading" w:semiHidden="0" w:uiPriority="60" w:unhideWhenUsed="0"/>
+    <w:lsdException w:name="Light List" w:semiHidden="0" w:uiPriority="61" w:unhideWhenUsed="0"/>
+    <w:lsdException w:name="Light Grid" w:semiHidden="0" w:uiPriority="62" w:unhideWhenUsed="0"/>
+    <w:lsdException w:name="Medium Shading 1" w:semiHidden="0" w:uiPriority="63" w:unhideWhenUsed="0"/>
+    <w:lsdException w:name="Medium Shading 2" w:semiHidden="0" w:uiPriority="64" w:unhideWhenUsed="0"/>
+    <w:lsdException w:name="Medium List 1" w:semiHidden="0" w:uiPriority="65" w:unhideWhenUsed="0"/>
+    <w:lsdException w:name="Medium List 2" w:semiHidden="0" w:uiPriority="66" w:unhideWhenUsed="0"/>
+    <w:lsdException w:name="Medium Grid 1" w:semiHidden="0" w:uiPriority="67" w:unhideWhenUsed="0"/>
+    <w:lsdException w:name="Medium Grid 2" w:semiHidden="0" w:uiPriority="68" w:unhideWhenUsed="0"/>
+    <w:lsdException w:name="Medium Grid 3" w:semiHidden="0" w:uiPriority="69" w:unhideWhenUsed="0"/>
+    <w:lsdException w:name="Dark List" w:semiHidden="0" w:uiPriority="70" w:unhideWhenUsed="0"/>
+    <w:lsdException w:name="Colorful Shading" w:semiHidden="0" w:uiPriority="71" w:unhideWhenUsed="0"/>
+    <w:lsdException w:name="Colorful List" w:semiHidden="0" w:uiPriority="72" w:unhideWhenUsed="0"/>
+    <w:lsdException w:name="Colorful Grid" w:semiHidden="0" w:uiPriority="73" w:unhideWhenUsed="0"/>
+    <w:lsdException w:name="Light Shading Accent 1" w:semiHidden="0" w:uiPriority="60" w:unhideWhenUsed="0"/>
+    <w:lsdException w:name="Light List Accent 1" w:semiHidden="0" w:uiPriority="61" w:unhideWhenUsed="0"/>
+    <w:lsdException w:name="Light Grid Accent 1" w:semiHidden="0" w:uiPriority="62" w:unhideWhenUsed="0"/>
+    <w:lsdException w:name="Medium Shading 1 Accent 1" w:semiHidden="0" w:uiPriority="63" w:unhideWhenUsed="0"/>
+    <w:lsdException w:name="Medium Shading 2 Accent 1" w:semiHidden="0" w:uiPriority="64" w:unhideWhenUsed="0"/>
+    <w:lsdException w:name="Medium List 1 Accent 1" w:semiHidden="0" w:uiPriority="65" w:unhideWhenUsed="0"/>
+    <w:lsdException w:name="Revision" w:unhideWhenUsed="0"/>
+    <w:lsdException w:name="List Paragraph" w:semiHidden="0" w:uiPriority="34" w:unhideWhenUsed="0" w:qFormat="1"/>
+    <w:lsdException w:name="Quote" w:semiHidden="0" w:uiPriority="29" w:unhideWhenUsed="0" w:qFormat="1"/>
+    <w:lsdException w:name="Intense Quote" w:semiHidden="0" w:uiPriority="30" w:unhideWhenUsed="0" w:qFormat="1"/>
+    <w:lsdException w:name="Medium List 2 Accent 1" w:semiHidden="0" w:uiPriority="66" w:unhideWhenUsed="0"/>
+    <w:lsdException w:name="Medium Grid 1 Accent 1" w:semiHidden="0" w:uiPriority="67" w:unhideWhenUsed="0"/>
+    <w:lsdException w:name="Medium Grid 2 Accent 1" w:semiHidden="0" w:uiPriority="68" w:unhideWhenUsed="0"/>
+    <w:lsdException w:name="Medium Grid 3 Accent 1" w:semiHidden="0" w:uiPriority="69" w:unhideWhenUsed="0"/>
+    <w:lsdException w:name="Dark List Accent 1" w:semiHidden="0" w:uiPriority="70" w:unhideWhenUsed="0"/>
+    <w:lsdException w:name="Colorful Shading Accent 1" w:semiHidden="0" w:uiPriority="71" w:unhideWhenUsed="0"/>
+    <w:lsdException w:name="Colorful List Accent 1" w:semiHidden="0" w:uiPriority="72" w:unhideWhenUsed="0"/>
+    <w:lsdException w:name="Colorful Grid Accent 1" w:semiHidden="0" w:uiPriority="73" w:unhideWhenUsed="0"/>
+    <w:lsdException w:name="Light Shading Accent 2" w:semiHidden="0" w:uiPriority="60" w:unhideWhenUsed="0"/>
+    <w:lsdException w:name="Light List Accent 2" w:semiHidden="0" w:uiPriority="61" w:unhideWhenUsed="0"/>
+    <w:lsdException w:name="Light Grid Accent 2" w:semiHidden="0" w:uiPriority="62" w:unhideWhenUsed="0"/>
+    <w:lsdException w:name="Medium Shading 1 Accent 2" w:semiHidden="0" w:uiPriority="63" w:unhideWhenUsed="0"/>
+    <w:lsdException w:name="Medium Shading 2 Accent 2" w:semiHidden="0" w:uiPriority="64" w:unhideWhenUsed="0"/>
+    <w:lsdException w:name="Medium List 1 Accent 2" w:semiHidden="0" w:uiPriority="65" w:unhideWhenUsed="0"/>
+    <w:lsdException w:name="Medium List 2 Accent 2" w:semiHidden="0" w:uiPriority="66" w:unhideWhenUsed="0"/>
+    <w:lsdException w:name="Medium Grid 1 Accent 2" w:semiHidden="0" w:uiPriority="67" w:unhideWhenUsed="0"/>
+    <w:lsdException w:name="Medium Grid 2 Accent 2" w:semiHidden="0" w:uiPriority="68" w:unhideWhenUsed="0"/>
+    <w:lsdException w:name="Medium Grid 3 Accent 2" w:semiHidden="0" w:uiPriority="69" w:unhideWhenUsed="0"/>
+    <w:lsdException w:name="Dark List Accent 2" w:semiHidden="0" w:uiPriority="70" w:unhideWhenUsed="0"/>
+    <w:lsdException w:name="Colorful Shading Accent 2" w:semiHidden="0" w:uiPriority="71" w:unhideWhenUsed="0"/>
+    <w:lsdException w:name="Colorful List Accent 2" w:semiHidden="0" w:uiPriority="72" w:unhideWhenUsed="0"/>
+    <w:lsdException w:name="Colorful Grid Accent 2" w:semiHidden="0" w:uiPriority="73" w:unhideWhenUsed="0"/>
+    <w:lsdException w:name="Light Shading Accent 3" w:semiHidden="0" w:uiPriority="60" w:unhideWhenUsed="0"/>
+    <w:lsdException w:name="Light List Accent 3" w:semiHidden="0" w:uiPriority="61" w:unhideWhenUsed="0"/>
+    <w:lsdException w:name="Light Grid Accent 3" w:semiHidden="0" w:uiPriority="62" w:unhideWhenUsed="0"/>
+    <w:lsdException w:name="Medium Shading 1 Accent 3" w:semiHidden="0" w:uiPriority="63" w:unhideWhenUsed="0"/>
+    <w:lsdException w:name="Medium Shading 2 Accent 3" w:semiHidden="0" w:uiPriority="64" w:unhideWhenUsed="0"/>
+    <w:lsdException w:name="Medium List 1 Accent 3" w:semiHidden="0" w:uiPriority="65" w:unhideWhenUsed="0"/>
+    <w:lsdException w:name="Medium List 2 Accent 3" w:semiHidden="0" w:uiPriority="66" w:unhideWhenUsed="0"/>
+    <w:lsdException w:name="Medium Grid 1 Accent 3" w:semiHidden="0" w:uiPriority="67" w:unhideWhenUsed="0"/>
+    <w:lsdException w:name="Medium Grid 2 Accent 3" w:semiHidden="0" w:uiPriority="68" w:unhideWhenUsed="0"/>
+    <w:lsdException w:name="Medium Grid 3 Accent 3" w:semiHidden="0" w:uiPriority="69" w:unhideWhenUsed="0"/>
+    <w:lsdException w:name="Dark List Accent 3" w:semiHidden="0" w:uiPriority="70" w:unhideWhenUsed="0"/>
+    <w:lsdException w:name="Colorful Shading Accent 3" w:semiHidden="0" w:uiPriority="71" w:unhideWhenUsed="0"/>
+    <w:lsdException w:name="Colorful List Accent 3" w:semiHidden="0" w:uiPriority="72" w:unhideWhenUsed="0"/>
+    <w:lsdException w:name="Colorful Grid Accent 3" w:semiHidden="0" w:uiPriority="73" w:unhideWhenUsed="0"/>
+    <w:lsdException w:name="Light Shading Accent 4" w:semiHidden="0" w:uiPriority="60" w:unhideWhenUsed="0"/>
+    <w:lsdException w:name="Light List Accent 4" w:semiHidden="0" w:uiPriority="61" w:unhideWhenUsed="0"/>
+    <w:lsdException w:name="Light Grid Accent 4" w:semiHidden="0" w:uiPriority="62" w:unhideWhenUsed="0"/>
+    <w:lsdException w:name="Medium Shading 1 Accent 4" w:semiHidden="0" w:uiPriority="63" w:unhideWhenUsed="0"/>
+    <w:lsdException w:name="Medium Shading 2 Accent 4" w:semiHidden="0" w:uiPriority="64" w:unhideWhenUsed="0"/>
+    <w:lsdException w:name="Medium List 1 Accent 4" w:semiHidden="0" w:uiPriority="65" w:unhideWhenUsed="0"/>
+    <w:lsdException w:name="Medium List 2 Accent 4" w:semiHidden="0" w:uiPriority="66" w:unhideWhenUsed="0"/>
+    <w:lsdException w:name="Medium Grid 1 Accent 4" w:semiHidden="0" w:uiPriority="67" w:unhideWhenUsed="0"/>
+    <w:lsdException w:name="Medium Grid 2 Accent 4" w:semiHidden="0" w:uiPriority="68" w:unhideWhenUsed="0"/>
+    <w:lsdException w:name="Medium Grid 3 Accent 4" w:semiHidden="0" w:uiPriority="69" w:unhideWhenUsed="0"/>
+    <w:lsdException w:name="Dark List Accent 4" w:semiHidden="0" w:uiPriority="70" w:unhideWhenUsed="0"/>
+    <w:lsdException w:name="Colorful Shading Accent 4" w:semiHidden="0" w:uiPriority="71" w:unhideWhenUsed="0"/>
+    <w:lsdException w:name="Colorful List Accent 4" w:semiHidden="0" w:uiPriority="72" w:unhideWhenUsed="0"/>
+    <w:lsdException w:name="Colorful Grid Accent 4" w:semiHidden="0" w:uiPriority="73" w:unhideWhenUsed="0"/>
+    <w:lsdException w:name="Light Shading Accent 5" w:semiHidden="0" w:uiPriority="60" w:unhideWhenUsed="0"/>
+    <w:lsdException w:name="Light List Accent 5" w:semiHidden="0" w:uiPriority="61" w:unhideWhenUsed="0"/>
+    <w:lsdException w:name="Light Grid Accent 5" w:semiHidden="0" w:uiPriority="62" w:unhideWhenUsed="0"/>
+    <w:lsdException w:name="Medium Shading 1 Accent 5" w:semiHidden="0" w:uiPriority="63" w:unhideWhenUsed="0"/>
+    <w:lsdException w:name="Medium Shading 2 Accent 5" w:semiHidden="0" w:uiPriority="64" w:unhideWhenUsed="0"/>
+    <w:lsdException w:name="Medium List 1 Accent 5" w:semiHidden="0" w:uiPriority="65" w:unhideWhenUsed="0"/>
+    <w:lsdException w:name="Medium List 2 Accent 5" w:semiHidden="0" w:uiPriority="66" w:unhideWhenUsed="0"/>
+    <w:lsdException w:name="Medium Grid 1 Accent 5" w:semiHidden="0" w:uiPriority="67" w:unhideWhenUsed="0"/>
+    <w:lsdException w:name="Medium Grid 2 Accent 5" w:semiHidden="0" w:uiPriority="68" w:unhideWhenUsed="0"/>
+    <w:lsdException w:name="Medium Grid 3 Accent 5" w:semiHidden="0" w:uiPriority="69" w:unhideWhenUsed="0"/>
+    <w:lsdException w:name="Dark List Accent 5" w:semiHidden="0" w:uiPriority="70" w:unhideWhenUsed="0"/>
+    <w:lsdException w:name="Colorful Shading Accent 5" w:semiHidden="0" w:uiPriority="71" w:unhideWhenUsed="0"/>
+    <w:lsdException w:name="Colorful List Accent 5" w:semiHidden="0" w:uiPriority="72" w:unhideWhenUsed="0"/>
+    <w:lsdException w:name="Colorful Grid Accent 5" w:semiHidden="0" w:uiPriority="73" w:unhideWhenUsed="0"/>
+    <w:lsdException w:name="Light Shading Accent 6" w:semiHidden="0" w:uiPriority="60" w:unhideWhenUsed="0"/>
+    <w:lsdException w:name="Light List Accent 6" w:semiHidden="0" w:uiPriority="61" w:unhideWhenUsed="0"/>
+    <w:lsdException w:name="Light Grid Accent 6" w:semiHidden="0" w:uiPriority="62" w:unhideWhenUsed="0"/>
+    <w:lsdException w:name="Medium Shading 1 Accent 6" w:semiHidden="0" w:uiPriority="63" w:unhideWhenUsed="0"/>
+    <w:lsdException w:name="Medium Shading 2 Accent 6" w:semiHidden="0" w:uiPriority="64" w:unhideWhenUsed="0"/>
+    <w:lsdException w:name="Medium List 1 Accent 6" w:semiHidden="0" w:uiPriority="65" w:unhideWhenUsed="0"/>
+    <w:lsdException w:name="Medium List 2 Accent 6" w:semiHidden="0" w:uiPriority="66" w:unhideWhenUsed="0"/>
+    <w:lsdException w:name="Medium Grid 1 Accent 6" w:semiHidden="0" w:uiPriority="67" w:unhideWhenUsed="0"/>
+    <w:lsdException w:name="Medium Grid 2 Accent 6" w:semiHidden="0" w:uiPriority="68" w:unhideWhenUsed="0"/>
+    <w:lsdException w:name="Medium Grid 3 Accent 6" w:semiHidden="0" w:uiPriority="69" w:unhideWhenUsed="0"/>
+    <w:lsdException w:name="Dark List Accent 6" w:semiHidden="0" w:uiPriority="70" w:unhideWhenUsed="0"/>
+    <w:lsdException w:name="Colorful Shading Accent 6" w:semiHidden="0" w:uiPriority="71" w:unhideWhenUsed="0"/>
+    <w:lsdException w:name="Colorful List Accent 6" w:semiHidden="0" w:uiPriority="72" w:unhideWhenUsed="0"/>
+    <w:lsdException w:name="Colorful Grid Accent 6" w:semiHidden="0" w:uiPriority="73" w:unhideWhenUsed="0"/>
+    <w:lsdException w:name="Subtle Emphasis" w:semiHidden="0" w:uiPriority="19" w:unhideWhenUsed="0" w:qFormat="1"/>
+    <w:lsdException w:name="Intense Emphasis" w:semiHidden="0" w:uiPriority="21" w:unhideWhenUsed="0" w:qFormat="1"/>
+    <w:lsdException w:name="Subtle Reference" w:semiHidden="0" w:uiPriority="31" w:unhideWhenUsed="0" w:qFormat="1"/>
+    <w:lsdException w:name="Intense Reference" w:semiHidden="0" w:uiPriority="32" w:unhideWhenUsed="0" w:qFormat="1"/>
+    <w:lsdException w:name="Book Title" w:semiHidden="0" w:uiPriority="33" w:unhideWhenUsed="0" w:qFormat="1"/>
+    <w:lsdException w:name="Bibliography" w:uiPriority="37"/>
+    <w:lsdException w:name="TOC Heading" w:uiPriority="39" w:qFormat="1"/>
+  </w:latentStyles>
+  <w:style w:type="paragraph" w:default="1" w:styleId="Normal">
+    <w:name w:val="Normal"/>
+    <w:qFormat/>
+  </w:style>
+  <w:style w:type="character" w:default="1" w:styleId="DefaultParagraphFont">
+    <w:name w:val="Default Paragraph Font"/>
+    <w:uiPriority w:val="1"/>
+    <w:semiHidden/>
+    <w:unhideWhenUsed/>
+  </w:style>
+  <w:style w:type="table" w:default="1" w:styleId="TableNormal">
+    <w:name w:val="Normal Table"/>
+    <w:uiPriority w:val="99"/>
+    <w:semiHidden/>
+    <w:unhideWhenUsed/>
+    <w:tblPr>
+      <w:tblInd w:w="0" w:type="dxa"/>
+      <w:tblCellMar>
+        <w:top w:w="0" w:type="dxa"/>
+        <w:left w:w="108" w:type="dxa"/>
+        <w:bottom w:w="0" w:type="dxa"/>
+        <w:right w:w="108" w:type="dxa"/>
+      </w:tblCellMar>
+    </w:tblPr>
+  </w:style>
+  <w:style w:type="numbering" w:default="1" w:styleId="NoList">
+    <w:name w:val="No List"/>
+    <w:uiPriority w:val="99"/>
+    <w:semiHidden/>
+    <w:unhideWhenUsed/>
   </w:style>
 </w:styles>
 </file>
@@ -807,7 +1076,7 @@
 </file>
 
 <file path=customXml/itemProps1.xml><?xml version="1.0" encoding="utf-8"?>
-<ds:datastoreItem xmlns:ds="http://schemas.openxmlformats.org/officeDocument/2006/customXml" ds:itemID="{94CBC52D-2FB1-498B-B4C6-886A2168F3DD}">
+<ds:datastoreItem xmlns:ds="http://schemas.openxmlformats.org/officeDocument/2006/customXml" ds:itemID="{BB45F2E7-E96F-4F37-AFA0-F290142180D0}">
   <ds:schemaRefs>
     <ds:schemaRef ds:uri="http://schemas.openxmlformats.org/officeDocument/2006/bibliography"/>
   </ds:schemaRefs>

</xml_diff>